<commit_message>
Essay section: tweak a few details
</commit_message>
<xml_diff>
--- a/fileadmin/ssp/Fachportale.docx
+++ b/fileadmin/ssp/Fachportale.docx
@@ -84,9 +84,6 @@
     <w:p>
       <w:r>
         <w:t xml:space="preserve">Pazpar2 ist eine Open Source Metasuchsoftware von Index Data</w:t>
-      </w:r>
-      <w:r>
-        <w:t xml:space="preserve"> </w:t>
       </w:r>
       <w:hyperlink r:id="rId23">
         <w:r>
@@ -327,17 +324,14 @@
     </w:p>
     <w:p>
       <w:r>
-        <w:t xml:space="preserve">Der verwendete Harvester wurde von Timo Schleier für</w:t>
-      </w:r>
-      <w:r>
-        <w:t xml:space="preserve"> </w:t>
+        <w:t xml:space="preserve">Der verwendete Harvester wurde von Timo Schleier für EROMM</w:t>
       </w:r>
       <w:hyperlink r:id="rId32">
         <w:r>
           <w:rPr>
             <w:rStyle w:val="Hyperlink"/>
           </w:rPr>
-          <w:t xml:space="preserve">EROMM</w:t>
+          <w:t xml:space="preserve">*</w:t>
         </w:r>
       </w:hyperlink>
       <w:r>
@@ -374,10 +368,7 @@
     <w:bookmarkEnd w:id="33"/>
     <w:p>
       <w:r>
-        <w:t xml:space="preserve">Der TYPO3 Server der SUB Göttingen stellt eine fertige Umgebung für beliebige TYPO3 Installationen zur Verfügung. Hier laufen unter anderem die drei an der SUB Göttingen betriebenen virtuellen Fachbibliotheken GEO-LEO, Library of Anglo-American Culture</w:t>
-      </w:r>
-      <w:r>
-        <w:t xml:space="preserve"> </w:t>
+        <w:t xml:space="preserve">Der TYPO3 Server der SUB Göttingen stellt eine fertige Umgebung für TYPO3 Installationen zur Verfügung. Hier laufen unter anderem die drei an der SUB Göttingen betriebenen virtuellen Fachbibliotheken GEO-LEO, Library of Anglo-American Culture</w:t>
       </w:r>
       <w:hyperlink r:id="rId34">
         <w:r>
@@ -393,9 +384,6 @@
       <w:r>
         <w:t xml:space="preserve">und vifamath</w:t>
       </w:r>
-      <w:r>
-        <w:t xml:space="preserve"> </w:t>
-      </w:r>
       <w:hyperlink r:id="rId35">
         <w:r>
           <w:rPr>
@@ -478,15 +466,12 @@
     </w:p>
     <w:p>
       <w:r>
-        <w:t xml:space="preserve">Die Funktionen der Client-Software sind umfangreich. Sie beinhalten das Anzeigen der Ergebnisliste mit Blättern und Facettierung und die möglichst detailreiche Darstellung der Trefferdaten. Die Detailanzeige beginnt mit den elementaren Metadaten zu Titel, Personen, Serien und Zeitschriften und reicht bis zu speziellen Features wie der Verfügbarkeitsanzeige von Zeitschriften für die IP Adresse des Nutzers über den Journals Online &amp; Print Dienst der ZDB, der Einbindung von Google Books falls dort vorhanden, der Einbindung Google Maps für Karten mit Geoinformationen in den Metadaten, dem Export der Metadaten im RIS oder BibTeX Format für Bibliographieprogramme oder einer Suche nach dem Titel im KVK.</w:t>
+        <w:t xml:space="preserve">Die Funktionen der Client-Software sind umfangreich. Sie beinhalten das Anzeigen der Ergebnisliste mit Blättern und Facettierung und die möglichst detailreiche Darstellung der Trefferdaten. Die Detailanzeige beginnt mit den elementaren Metadaten zu Titel, Personen, Serien und Zeitschriften und reicht bis zu speziellen Features wie der Verfügbarkeitsanzeige von Zeitschriften für die IP Adresse des Nutzers über den Journals Online &amp; Print Dienst der ZDB (ZDB-JOP); der Einbindung von Google Books falls der Titel dort vorhanden ist; der Einbindung von Google Maps für Karten mit Geoinformationen in den Metadaten; dem Export der Metadaten im RIS oder BibTeX Format für Literaturverwaltungsprogramme; oder einer Suche nach dem Titel im KVK.</w:t>
       </w:r>
     </w:p>
     <w:p>
       <w:r>
         <w:t xml:space="preserve">Diese TYPO3 Extension kommt mittlerweile auch (angpaßt) in der Metasuche von CrossAsia</w:t>
-      </w:r>
-      <w:r>
-        <w:t xml:space="preserve"> </w:t>
       </w:r>
       <w:hyperlink r:id="rId37">
         <w:r>
@@ -502,9 +487,6 @@
       <w:r>
         <w:t xml:space="preserve">zum Einsatz. Die Umsetzung einer Pazpar2 Suche für vifanord</w:t>
       </w:r>
-      <w:r>
-        <w:t xml:space="preserve"> </w:t>
-      </w:r>
       <w:hyperlink r:id="rId38">
         <w:r>
           <w:rPr>
@@ -589,7 +571,7 @@
         <w:t xml:space="preserve"> </w:t>
       </w:r>
       <w:r>
-        <w:t xml:space="preserve">im Einsatz, die die XML Schnittstelle der EZB nutzt und für vifamath entwickelt wurde. TYPO3 Extensions mit fast identischer Funktion gibt es auch an der SUB Hamburg (libconnect), an der HU Berlin (huubzeitschriftendienst: evifa) und der BSB München (bsbezb: vifaost).</w:t>
+        <w:t xml:space="preserve">im Einsatz, die die XML Schnittstelle der EZB nutzt und für vifamath entwickelt wurde. TYPO3 Extensions mit ähnlicher Funktion gibt es auch an der SUB Hamburg (libconnect), an der HU Berlin (huubzeitschriftendienst: evifa) und der BSB München (bsbezb: vifaost).</w:t>
       </w:r>
     </w:p>
     <w:bookmarkStart w:id="41" w:name="piwik"/>
@@ -620,9 +602,6 @@
       </w:r>
       <w:r>
         <w:t xml:space="preserve">zum Einsatz, die eine Einbindung aller Seiten im TYPO3 System mit der Nutzerzählungssoftware Piwik</w:t>
-      </w:r>
-      <w:r>
-        <w:t xml:space="preserve"> </w:t>
       </w:r>
       <w:hyperlink r:id="rId42">
         <w:r>
@@ -636,9 +615,19 @@
         <w:t xml:space="preserve">. Durch den Einsatz derselben modernen Zählsoftware auf allen Webservern der SUB Göttingen erhalten wir eine realistische und konsistente Nutzerzählung.</w:t>
       </w:r>
     </w:p>
-    <w:p>
-      <w:r>
-        <w:t xml:space="preserve">## Open Source Als öffentlich finanziertes Projekt und großer Nutzer von Open Source Komponenten sind auch alle zur Umsetzung von GEO-LEO erstellten Programme und Konfigurationen frei verfüg- und weiterverwendbar. Sie sind mit allen anderen Projekten der SUB Göttingen im Account</w:t>
+    <w:bookmarkStart w:id="43" w:name="open-source"/>
+    <w:p>
+      <w:pPr>
+        <w:pStyle w:val="Heading2"/>
+      </w:pPr>
+      <w:r>
+        <w:t xml:space="preserve">Open Source</w:t>
+      </w:r>
+    </w:p>
+    <w:bookmarkEnd w:id="43"/>
+    <w:p>
+      <w:r>
+        <w:t xml:space="preserve">Als öffentlich finanziertes Projekt und großer Nutzer von Open Source Komponenten sind auch alle zur Umsetzung von GEO-LEO erstellten Programme und Konfigurationen frei verfüg- und weiterverwendbar. Sie sind mit den anderen Projekten der SUB Göttingen im Account</w:t>
       </w:r>
       <w:r>
         <w:t xml:space="preserve"> </w:t>
@@ -655,10 +644,7 @@
       <w:r>
         <w:t xml:space="preserve">bei GitHub</w:t>
       </w:r>
-      <w:r>
-        <w:t xml:space="preserve"> </w:t>
-      </w:r>
-      <w:hyperlink r:id="rId43">
+      <w:hyperlink r:id="rId44">
         <w:r>
           <w:rPr>
             <w:rStyle w:val="Hyperlink"/>
@@ -717,7 +703,7 @@
 <file path=word/numbering.xml><?xml version="1.0" encoding="utf-8"?>
 <w:numbering xmlns:w="http://schemas.openxmlformats.org/wordprocessingml/2006/main">
   <w:abstractNum w:abstractNumId="0">
-    <w:nsid w:val="47a84761"/>
+    <w:nsid w:val="870e3867"/>
     <w:multiLevelType w:val="multilevel"/>
     <w:lvl w:ilvl="0">
       <w:numFmt w:val="bullet"/>
@@ -798,7 +784,7 @@
     </w:lvl>
   </w:abstractNum>
   <w:abstractNum w:abstractNumId="3">
-    <w:nsid w:val="b97148b6"/>
+    <w:nsid w:val="be5ed037"/>
     <w:multiLevelType w:val="multilevel"/>
     <w:lvl w:ilvl="0">
       <w:numFmt w:val="bullet"/>
@@ -879,7 +865,7 @@
     </w:lvl>
   </w:abstractNum>
   <w:abstractNum w:abstractNumId="2">
-    <w:nsid w:val="fa094fa4"/>
+    <w:nsid w:val="cb549559"/>
     <w:multiLevelType w:val="multilevel"/>
     <w:lvl w:ilvl="0">
       <w:start w:val="1"/>

</xml_diff>